<commit_message>
refactor: update cv and add 1 project in card
</commit_message>
<xml_diff>
--- a/assets/files/CV_Ronald_Jaime_Duran.docx
+++ b/assets/files/CV_Ronald_Jaime_Duran.docx
@@ -645,7 +645,7 @@
           </mc:Choice>
           <mc:Fallback>
             <w:pict>
-              <v:shape w14:anchorId="7B3CCE21" id="Graphic 2" o:spid="_x0000_s1026" style="position:absolute;margin-left:142.5pt;margin-top:14.85pt;width:408.05pt;height:3.6pt;flip:y;z-index:251658752;visibility:visible;mso-wrap-style:square;mso-width-percent:0;mso-height-percent:0;mso-wrap-distance-left:0;mso-wrap-distance-top:0;mso-wrap-distance-right:0;mso-wrap-distance-bottom:0;mso-position-horizontal:absolute;mso-position-horizontal-relative:page;mso-position-vertical:absolute;mso-position-vertical-relative:text;mso-width-percent:0;mso-height-percent:0;mso-width-relative:margin;mso-height-relative:margin;v-text-anchor:top" coordsize="5258435,45719" o:gfxdata="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" path="m,l5258028,e" filled="f" strokecolor="#5d5d5d" strokeweight=".31628mm">
+              <v:shape w14:anchorId="64A058A1" id="Graphic 2" o:spid="_x0000_s1026" style="position:absolute;margin-left:142.5pt;margin-top:14.85pt;width:408.05pt;height:3.6pt;flip:y;z-index:251658752;visibility:visible;mso-wrap-style:square;mso-width-percent:0;mso-height-percent:0;mso-wrap-distance-left:0;mso-wrap-distance-top:0;mso-wrap-distance-right:0;mso-wrap-distance-bottom:0;mso-position-horizontal:absolute;mso-position-horizontal-relative:page;mso-position-vertical:absolute;mso-position-vertical-relative:text;mso-width-percent:0;mso-height-percent:0;mso-width-relative:margin;mso-height-relative:margin;v-text-anchor:top" coordsize="5258435,45719" o:gfxdata="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" path="m,l5258028,e" filled="f" strokecolor="#5d5d5d" strokeweight=".31628mm">
                 <v:path arrowok="t"/>
                 <w10:wrap anchorx="page"/>
               </v:shape>
@@ -1261,9 +1261,8 @@
           <w:sz w:val="24"/>
           <w:szCs w:val="24"/>
         </w:rPr>
-        <w:t xml:space="preserve"> Jr. (</w:t>
-      </w:r>
-      <w:proofErr w:type="spellStart"/>
+        <w:t xml:space="preserve"> Jr. (Final</w:t>
+      </w:r>
       <w:r>
         <w:rPr>
           <w:rFonts w:ascii="Arial" w:hAnsi="Arial" w:cs="Arial"/>
@@ -1272,9 +1271,8 @@
           <w:sz w:val="24"/>
           <w:szCs w:val="24"/>
         </w:rPr>
-        <w:t>Finalziado</w:t>
-      </w:r>
-      <w:proofErr w:type="spellEnd"/>
+        <w:t>i</w:t>
+      </w:r>
       <w:r>
         <w:rPr>
           <w:rFonts w:ascii="Arial" w:hAnsi="Arial" w:cs="Arial"/>
@@ -1283,7 +1281,7 @@
           <w:sz w:val="24"/>
           <w:szCs w:val="24"/>
         </w:rPr>
-        <w:t>)</w:t>
+        <w:t>zado)</w:t>
       </w:r>
       <w:r>
         <w:rPr>
@@ -1901,7 +1899,17 @@
           <w:sz w:val="22"/>
           <w:szCs w:val="22"/>
         </w:rPr>
-        <w:t>Trabaje</w:t>
+        <w:t>Trabaj</w:t>
+      </w:r>
+      <w:r>
+        <w:rPr>
+          <w:rFonts w:ascii="Arial" w:hAnsi="Arial" w:cs="Arial"/>
+          <w:color w:val="5D5D5D"/>
+          <w:spacing w:val="-6"/>
+          <w:sz w:val="22"/>
+          <w:szCs w:val="22"/>
+        </w:rPr>
+        <w:t>é</w:t>
       </w:r>
       <w:r>
         <w:rPr>
@@ -2160,7 +2168,47 @@
           <w:sz w:val="22"/>
           <w:szCs w:val="22"/>
         </w:rPr>
-        <w:t xml:space="preserve">Logre consumir una API externa y mejore la interacción de usuario mediante una interfaz </w:t>
+        <w:t>Logr</w:t>
+      </w:r>
+      <w:r>
+        <w:rPr>
+          <w:rFonts w:ascii="Arial" w:hAnsi="Arial" w:cs="Arial"/>
+          <w:color w:val="5D5D5D"/>
+          <w:spacing w:val="-6"/>
+          <w:sz w:val="22"/>
+          <w:szCs w:val="22"/>
+        </w:rPr>
+        <w:t>é</w:t>
+      </w:r>
+      <w:r>
+        <w:rPr>
+          <w:rFonts w:ascii="Arial" w:hAnsi="Arial" w:cs="Arial"/>
+          <w:color w:val="5D5D5D"/>
+          <w:spacing w:val="-6"/>
+          <w:sz w:val="22"/>
+          <w:szCs w:val="22"/>
+        </w:rPr>
+        <w:t xml:space="preserve"> consumir una API externa y mejor</w:t>
+      </w:r>
+      <w:r>
+        <w:rPr>
+          <w:rFonts w:ascii="Arial" w:hAnsi="Arial" w:cs="Arial"/>
+          <w:color w:val="5D5D5D"/>
+          <w:spacing w:val="-6"/>
+          <w:sz w:val="22"/>
+          <w:szCs w:val="22"/>
+        </w:rPr>
+        <w:t>é</w:t>
+      </w:r>
+      <w:r>
+        <w:rPr>
+          <w:rFonts w:ascii="Arial" w:hAnsi="Arial" w:cs="Arial"/>
+          <w:color w:val="5D5D5D"/>
+          <w:spacing w:val="-6"/>
+          <w:sz w:val="22"/>
+          <w:szCs w:val="22"/>
+        </w:rPr>
+        <w:t xml:space="preserve"> la interacción de usuario mediante una interfaz </w:t>
       </w:r>
     </w:p>
     <w:p>
@@ -2189,8 +2237,6 @@
             <w:rStyle w:val="Hipervnculo"/>
             <w:rFonts w:ascii="Arial" w:hAnsi="Arial" w:cs="Arial"/>
             <w:spacing w:val="-6"/>
-            <w:sz w:val="24"/>
-            <w:szCs w:val="24"/>
           </w:rPr>
           <w:t>Repositorio</w:t>
         </w:r>
@@ -2203,8 +2249,18 @@
           <w:sz w:val="24"/>
           <w:szCs w:val="24"/>
         </w:rPr>
-        <w:t xml:space="preserve">  -  Portafolio</w:t>
-      </w:r>
+        <w:t xml:space="preserve">  -  </w:t>
+      </w:r>
+      <w:hyperlink r:id="rId26" w:history="1">
+        <w:r>
+          <w:rPr>
+            <w:rStyle w:val="Hipervnculo"/>
+            <w:rFonts w:ascii="Arial" w:hAnsi="Arial" w:cs="Arial"/>
+            <w:color w:val="0070C0"/>
+          </w:rPr>
+          <w:t>Portafolio</w:t>
+        </w:r>
+      </w:hyperlink>
     </w:p>
     <w:p>
       <w:pPr>
@@ -2246,7 +2302,7 @@
                     <pic:cNvPicPr/>
                   </pic:nvPicPr>
                   <pic:blipFill>
-                    <a:blip r:embed="rId26" cstate="print">
+                    <a:blip r:embed="rId27" cstate="print">
                       <a:extLst>
                         <a:ext uri="{28A0092B-C50C-407E-A947-70E740481C1C}">
                           <a14:useLocalDpi xmlns:a14="http://schemas.microsoft.com/office/drawing/2010/main" val="0"/>
@@ -2321,7 +2377,7 @@
           <w:noProof/>
         </w:rPr>
         <w:drawing>
-          <wp:inline distT="0" distB="0" distL="0" distR="0" wp14:anchorId="1A63A0C3" wp14:editId="3F982B37">
+          <wp:inline distT="0" distB="0" distL="0" distR="0" wp14:anchorId="1A63A0C3" wp14:editId="1E1439FC">
             <wp:extent cx="66040" cy="66040"/>
             <wp:effectExtent l="0" t="0" r="0" b="0"/>
             <wp:docPr id="1216658729" name="Imagen 25"/>
@@ -2472,7 +2528,7 @@
           <w:noProof/>
         </w:rPr>
         <w:drawing>
-          <wp:inline distT="0" distB="0" distL="0" distR="0" wp14:anchorId="38314D67" wp14:editId="24ADEE35">
+          <wp:inline distT="0" distB="0" distL="0" distR="0" wp14:anchorId="38314D67" wp14:editId="68765127">
             <wp:extent cx="66675" cy="66675"/>
             <wp:effectExtent l="0" t="0" r="9525" b="9525"/>
             <wp:docPr id="1847116829" name="Imagen 15"/>
@@ -2637,7 +2693,7 @@
           <w:noProof/>
         </w:rPr>
         <w:drawing>
-          <wp:inline distT="0" distB="0" distL="0" distR="0" wp14:anchorId="7B1B086B" wp14:editId="03606922">
+          <wp:inline distT="0" distB="0" distL="0" distR="0" wp14:anchorId="7B1B086B" wp14:editId="5B15A561">
             <wp:extent cx="66040" cy="66040"/>
             <wp:effectExtent l="0" t="0" r="0" b="0"/>
             <wp:docPr id="1026772511" name="Imagen 24"/>
@@ -2810,7 +2866,7 @@
           <w:noProof/>
         </w:rPr>
         <w:drawing>
-          <wp:inline distT="0" distB="0" distL="0" distR="0" wp14:anchorId="571ED7D2" wp14:editId="12D4A8E7">
+          <wp:inline distT="0" distB="0" distL="0" distR="0" wp14:anchorId="571ED7D2" wp14:editId="1FE2CE6B">
             <wp:extent cx="66040" cy="66040"/>
             <wp:effectExtent l="0" t="0" r="0" b="0"/>
             <wp:docPr id="1972985737" name="Imagen 23"/>
@@ -2947,7 +3003,7 @@
           <w:noProof/>
         </w:rPr>
         <w:drawing>
-          <wp:inline distT="0" distB="0" distL="0" distR="0" wp14:anchorId="554A834E" wp14:editId="4A6B5625">
+          <wp:inline distT="0" distB="0" distL="0" distR="0" wp14:anchorId="554A834E" wp14:editId="4F919A8C">
             <wp:extent cx="66040" cy="66040"/>
             <wp:effectExtent l="0" t="0" r="0" b="0"/>
             <wp:docPr id="668091431" name="Imagen 22"/>
@@ -3337,7 +3393,7 @@
           <w:noProof/>
         </w:rPr>
         <w:drawing>
-          <wp:inline distT="0" distB="0" distL="0" distR="0" wp14:anchorId="1C85A963" wp14:editId="376F786A">
+          <wp:inline distT="0" distB="0" distL="0" distR="0" wp14:anchorId="1C85A963" wp14:editId="0A393421">
             <wp:extent cx="66040" cy="66040"/>
             <wp:effectExtent l="0" t="0" r="0" b="0"/>
             <wp:docPr id="389358626" name="Imagen 4"/>
@@ -3434,7 +3490,7 @@
           <w:noProof/>
         </w:rPr>
         <w:drawing>
-          <wp:inline distT="0" distB="0" distL="0" distR="0" wp14:anchorId="7452E143" wp14:editId="1A43D5D8">
+          <wp:inline distT="0" distB="0" distL="0" distR="0" wp14:anchorId="7452E143" wp14:editId="7EC29774">
             <wp:extent cx="66040" cy="66040"/>
             <wp:effectExtent l="0" t="0" r="0" b="0"/>
             <wp:docPr id="1120324883" name="Imagen 19"/>
@@ -3557,7 +3613,7 @@
                     <pic:cNvPicPr/>
                   </pic:nvPicPr>
                   <pic:blipFill>
-                    <a:blip r:embed="rId27" cstate="print">
+                    <a:blip r:embed="rId28" cstate="print">
                       <a:extLst>
                         <a:ext uri="{28A0092B-C50C-407E-A947-70E740481C1C}">
                           <a14:useLocalDpi xmlns:a14="http://schemas.microsoft.com/office/drawing/2010/main" val="0"/>
@@ -4632,7 +4688,7 @@
     <mc:AlternateContent>
       <mc:Choice Requires="v">
         <w:pict>
-          <v:shapetype w14:anchorId="6A78ACA3" id="_x0000_t75" coordsize="21600,21600" o:spt="75" o:preferrelative="t" path="m@4@5l@4@11@9@11@9@5xe" filled="f" stroked="f">
+          <v:shapetype w14:anchorId="6565AC61" id="_x0000_t75" coordsize="21600,21600" o:spt="75" o:preferrelative="t" path="m@4@5l@4@11@9@11@9@5xe" filled="f" stroked="f">
             <v:stroke joinstyle="miter"/>
             <v:formulas>
               <v:f eqn="if lineDrawn pixelLineWidth 0"/>
@@ -4651,7 +4707,7 @@
             <v:path o:extrusionok="f" gradientshapeok="t" o:connecttype="rect"/>
             <o:lock v:ext="edit" aspectratio="t"/>
           </v:shapetype>
-          <v:shape id="Imagen 405476782" o:spid="_x0000_i1025" type="#_x0000_t75" style="width:15.75pt;height:15.75pt;visibility:visible;mso-wrap-style:square">
+          <v:shape id="Imagen 1525316339" o:spid="_x0000_i1025" type="#_x0000_t75" style="width:15.75pt;height:15.75pt;visibility:visible;mso-wrap-style:square">
             <v:imagedata r:id="rId1" o:title=""/>
             <o:lock v:ext="edit" aspectratio="f"/>
           </v:shape>
@@ -4659,10 +4715,10 @@
       </mc:Choice>
       <mc:Fallback>
         <w:drawing>
-          <wp:inline distT="0" distB="0" distL="0" distR="0" wp14:anchorId="6BD76EAC" wp14:editId="42BD9C9E">
+          <wp:inline distT="0" distB="0" distL="0" distR="0" wp14:anchorId="2A881355" wp14:editId="415A69A3">
             <wp:extent cx="200025" cy="200025"/>
             <wp:effectExtent l="0" t="0" r="0" b="0"/>
-            <wp:docPr id="405476782" name="Imagen 405476782"/>
+            <wp:docPr id="1525316339" name="Imagen 1525316339"/>
             <wp:cNvGraphicFramePr>
               <a:graphicFrameLocks xmlns:a="http://schemas.openxmlformats.org/drawingml/2006/main"/>
             </wp:cNvGraphicFramePr>
@@ -4713,7 +4769,7 @@
     <mc:AlternateContent>
       <mc:Choice Requires="v">
         <w:pict>
-          <v:shape w14:anchorId="7940C76E" id="Image 50" o:spid="_x0000_i1025" type="#_x0000_t75" style="width:5.25pt;height:5.25pt;visibility:visible;mso-wrap-style:square">
+          <v:shape w14:anchorId="655A22C3" id="Image 50" o:spid="_x0000_i1025" type="#_x0000_t75" style="width:5.25pt;height:5.25pt;visibility:visible;mso-wrap-style:square">
             <v:imagedata r:id="rId1" o:title=""/>
             <o:lock v:ext="edit" aspectratio="f"/>
           </v:shape>
@@ -4721,10 +4777,10 @@
       </mc:Choice>
       <mc:Fallback>
         <w:drawing>
-          <wp:inline distT="0" distB="0" distL="0" distR="0" wp14:anchorId="7F2E3508" wp14:editId="2AB579BB">
+          <wp:inline distT="0" distB="0" distL="0" distR="0" wp14:anchorId="4493702D" wp14:editId="67433FA5">
             <wp:extent cx="66675" cy="66675"/>
             <wp:effectExtent l="0" t="0" r="0" b="0"/>
-            <wp:docPr id="1656866353" name="Image 50"/>
+            <wp:docPr id="545261164" name="Image 50"/>
             <wp:cNvGraphicFramePr>
               <a:graphicFrameLocks xmlns:a="http://schemas.openxmlformats.org/drawingml/2006/main"/>
             </wp:cNvGraphicFramePr>
@@ -4762,7 +4818,7 @@
     <mc:AlternateContent>
       <mc:Choice Requires="v">
         <w:pict>
-          <v:shape w14:anchorId="56EA040B" id="Imagen 35" o:spid="_x0000_i1025" type="#_x0000_t75" style="width:5.65pt;height:8.5pt;visibility:visible;mso-wrap-style:square">
+          <v:shape w14:anchorId="7E5A1039" id="Imagen 35" o:spid="_x0000_i1025" type="#_x0000_t75" style="width:5.65pt;height:8.5pt;visibility:visible;mso-wrap-style:square">
             <v:imagedata r:id="rId3" o:title=""/>
             <o:lock v:ext="edit" aspectratio="f"/>
           </v:shape>
@@ -4770,10 +4826,10 @@
       </mc:Choice>
       <mc:Fallback>
         <w:drawing>
-          <wp:inline distT="0" distB="0" distL="0" distR="0" wp14:anchorId="0F0BBE4C" wp14:editId="50902866">
+          <wp:inline distT="0" distB="0" distL="0" distR="0" wp14:anchorId="19ED79DB" wp14:editId="46688307">
             <wp:extent cx="72000" cy="108000"/>
             <wp:effectExtent l="0" t="0" r="4445" b="6350"/>
-            <wp:docPr id="1380223324" name="Imagen 35"/>
+            <wp:docPr id="1207243556" name="Imagen 35"/>
             <wp:cNvGraphicFramePr>
               <a:graphicFrameLocks xmlns:a="http://schemas.openxmlformats.org/drawingml/2006/main"/>
             </wp:cNvGraphicFramePr>

</xml_diff>